<commit_message>
Add some info to documentation
</commit_message>
<xml_diff>
--- a/mavenproject1/Задача 1 описание.docx
+++ b/mavenproject1/Задача 1 описание.docx
@@ -386,27 +386,7 @@
           <w:lang w:eastAsia="ru-RU"/>
         </w:rPr>
         <w:br/>
-        <w:t xml:space="preserve">В случае, если пользователь не ввел информацию о файле или ввел </w:t>
-      </w:r>
-      <w:r>
-        <w:rPr>
-          <w:rFonts w:ascii="Courier New" w:eastAsia="Times New Roman" w:hAnsi="Courier New" w:cs="Courier New"/>
-          <w:color w:val="000000" w:themeColor="text1"/>
-          <w:sz w:val="20"/>
-          <w:szCs w:val="20"/>
-          <w:lang w:eastAsia="ru-RU"/>
-        </w:rPr>
-        <w:t>некорректные</w:t>
-      </w:r>
-      <w:r>
-        <w:rPr>
-          <w:rFonts w:ascii="Courier New" w:eastAsia="Times New Roman" w:hAnsi="Courier New" w:cs="Courier New"/>
-          <w:color w:val="000000" w:themeColor="text1"/>
-          <w:sz w:val="20"/>
-          <w:szCs w:val="20"/>
-          <w:lang w:eastAsia="ru-RU"/>
-        </w:rPr>
-        <w:t xml:space="preserve"> значения, выбрасываются исключения,</w:t>
+        <w:t>В случае, если пользователь не ввел информацию о файле или ввел некорректные значения, выбрасываются исключения,</w:t>
       </w:r>
       <w:r>
         <w:rPr>
@@ -594,6 +574,96 @@
         </w:rPr>
         <w:br/>
         <w:t>Файл находится в той же папке, где и файл с тестовыми данными, данными, однако для удобства пользователя он открывается автоматически после генерации.</w:t>
+      </w:r>
+      <w:r>
+        <w:rPr>
+          <w:rFonts w:ascii="Courier New" w:eastAsia="Times New Roman" w:hAnsi="Courier New" w:cs="Courier New"/>
+          <w:color w:val="000000" w:themeColor="text1"/>
+          <w:sz w:val="20"/>
+          <w:szCs w:val="20"/>
+          <w:lang w:eastAsia="ru-RU"/>
+        </w:rPr>
+        <w:t xml:space="preserve"> </w:t>
+      </w:r>
+      <w:r>
+        <w:rPr>
+          <w:rFonts w:ascii="Courier New" w:eastAsia="Times New Roman" w:hAnsi="Courier New" w:cs="Courier New"/>
+          <w:color w:val="000000" w:themeColor="text1"/>
+          <w:sz w:val="20"/>
+          <w:szCs w:val="20"/>
+          <w:lang w:eastAsia="ru-RU"/>
+        </w:rPr>
+        <w:t xml:space="preserve">Изначально, с помощью методов </w:t>
+      </w:r>
+      <w:r>
+        <w:rPr>
+          <w:rFonts w:ascii="Courier New" w:eastAsia="Times New Roman" w:hAnsi="Courier New" w:cs="Courier New"/>
+          <w:color w:val="000000" w:themeColor="text1"/>
+          <w:sz w:val="20"/>
+          <w:szCs w:val="20"/>
+          <w:lang w:val="en-US" w:eastAsia="ru-RU"/>
+        </w:rPr>
+        <w:t>Spark</w:t>
+      </w:r>
+      <w:r>
+        <w:rPr>
+          <w:rFonts w:ascii="Courier New" w:eastAsia="Times New Roman" w:hAnsi="Courier New" w:cs="Courier New"/>
+          <w:color w:val="000000" w:themeColor="text1"/>
+          <w:sz w:val="20"/>
+          <w:szCs w:val="20"/>
+          <w:lang w:eastAsia="ru-RU"/>
+        </w:rPr>
+        <w:t xml:space="preserve"> абоненты были сгруппированы в связи с вложенностью равной 1 и помещены в </w:t>
+      </w:r>
+      <w:r>
+        <w:rPr>
+          <w:rFonts w:ascii="Courier New" w:eastAsia="Times New Roman" w:hAnsi="Courier New" w:cs="Courier New"/>
+          <w:color w:val="000000" w:themeColor="text1"/>
+          <w:sz w:val="20"/>
+          <w:szCs w:val="20"/>
+          <w:lang w:val="en-US" w:eastAsia="ru-RU"/>
+        </w:rPr>
+        <w:t>HashMap</w:t>
+      </w:r>
+      <w:r>
+        <w:rPr>
+          <w:rFonts w:ascii="Courier New" w:eastAsia="Times New Roman" w:hAnsi="Courier New" w:cs="Courier New"/>
+          <w:color w:val="000000" w:themeColor="text1"/>
+          <w:sz w:val="20"/>
+          <w:szCs w:val="20"/>
+          <w:lang w:eastAsia="ru-RU"/>
+        </w:rPr>
+        <w:t xml:space="preserve">(для удобства использования информация была переведена в стандартные структуры </w:t>
+      </w:r>
+      <w:r>
+        <w:rPr>
+          <w:rFonts w:ascii="Courier New" w:eastAsia="Times New Roman" w:hAnsi="Courier New" w:cs="Courier New"/>
+          <w:color w:val="000000" w:themeColor="text1"/>
+          <w:sz w:val="20"/>
+          <w:szCs w:val="20"/>
+          <w:lang w:val="en-US" w:eastAsia="ru-RU"/>
+        </w:rPr>
+        <w:t>Java</w:t>
+      </w:r>
+      <w:r>
+        <w:rPr>
+          <w:rFonts w:ascii="Courier New" w:eastAsia="Times New Roman" w:hAnsi="Courier New" w:cs="Courier New"/>
+          <w:color w:val="000000" w:themeColor="text1"/>
+          <w:sz w:val="20"/>
+          <w:szCs w:val="20"/>
+          <w:lang w:eastAsia="ru-RU"/>
+        </w:rPr>
+        <w:t>).Далее с помощью лямбда-функций были составлены связи с вложенностью равной 2 и 3.</w:t>
+      </w:r>
+      <w:r>
+        <w:rPr>
+          <w:rFonts w:ascii="Courier New" w:eastAsia="Times New Roman" w:hAnsi="Courier New" w:cs="Courier New"/>
+          <w:color w:val="000000" w:themeColor="text1"/>
+          <w:sz w:val="20"/>
+          <w:szCs w:val="20"/>
+          <w:lang w:eastAsia="ru-RU"/>
+        </w:rPr>
+        <w:t xml:space="preserve"> </w:t>
       </w:r>
       <w:r>
         <w:rPr>

</xml_diff>